<commit_message>
Exploratory Analysis Complete_add Manuscript Text
</commit_message>
<xml_diff>
--- a/code/analysis_code/Exploratory_Data_Analysis_Seasonal.docx
+++ b/code/analysis_code/Exploratory_Data_Analysis_Seasonal.docx
@@ -49,6 +49,14 @@
         <w:pStyle w:val="FirstParagraph"/>
       </w:pPr>
       <w:r>
+        <w:t xml:space="preserve">Now that we have dissected the data by island side and site type we will look into seasonal differences.</w:t>
+      </w:r>
+    </w:p>
+    <w:p>
+      <w:pPr>
+        <w:pStyle w:val="BodyText"/>
+      </w:pPr>
+      <w:r>
         <w:t xml:space="preserve">Load the required libraries for exploratory analysis.</w:t>
       </w:r>
     </w:p>
@@ -187,7 +195,7 @@
         <w:rPr>
           <w:rStyle w:val="VerbatimChar"/>
         </w:rPr>
-        <w:t xml:space="preserve">## -- Attaching packages ------------------------------------------------- tidyverse 1.2.1 --</w:t>
+        <w:t xml:space="preserve">## -- Attaching packages ------------------------------------- tidyverse 1.2.1 --</w:t>
       </w:r>
     </w:p>
     <w:p>
@@ -236,7 +244,7 @@
         <w:rPr>
           <w:rStyle w:val="VerbatimChar"/>
         </w:rPr>
-        <w:t xml:space="preserve">## -- Conflicts ---------------------------------------------------- tidyverse_conflicts() --</w:t>
+        <w:t xml:space="preserve">## -- Conflicts ---------------------------------------- tidyverse_conflicts() --</w:t>
       </w:r>
       <w:r>
         <w:br/>
@@ -910,7 +918,23 @@
         <w:pStyle w:val="FirstParagraph"/>
       </w:pPr>
       <w:r>
-        <w:t xml:space="preserve">Now that we have baseline visuals of the differet island sides and site types, lets start to look at some seasonal changes and see if we can identify the presence of Hurricane Irma in the data.</w:t>
+        <w:t xml:space="preserve">We will reload our filters for ease of access.</w:t>
+      </w:r>
+    </w:p>
+    <w:p>
+      <w:pPr>
+        <w:pStyle w:val="BodyText"/>
+      </w:pPr>
+      <w:r>
+        <w:t xml:space="preserve">Let’s start with some monthly plots of each parameter across the four years of the study. We will indicate site type by color.</w:t>
+      </w:r>
+    </w:p>
+    <w:p>
+      <w:pPr>
+        <w:pStyle w:val="BodyText"/>
+      </w:pPr>
+      <w:r>
+        <w:t xml:space="preserve">Looking at temperature it appears that standard seasonal fluctions are at play. It is also clear that MarineLab is closed from mid-August to September 1st due to the lack of observations during this time frame.</w:t>
       </w:r>
     </w:p>
     <w:p>
@@ -1119,6 +1143,14 @@
     </w:p>
     <w:p>
       <w:pPr>
+        <w:pStyle w:val="BodyText"/>
+      </w:pPr>
+      <w:r>
+        <w:t xml:space="preserve">pH looks reasonably consistant across all sites and years of measurement.</w:t>
+      </w:r>
+    </w:p>
+    <w:p>
+      <w:pPr>
         <w:pStyle w:val="SourceCode"/>
       </w:pPr>
       <w:r>
@@ -1323,6 +1355,14 @@
     </w:p>
     <w:p>
       <w:pPr>
+        <w:pStyle w:val="BodyText"/>
+      </w:pPr>
+      <w:r>
+        <w:t xml:space="preserve">Dissolved oxygen shows a decently wide spread across all four years. Deeper analysis may reveal further seasonal details.</w:t>
+      </w:r>
+    </w:p>
+    <w:p>
+      <w:pPr>
         <w:pStyle w:val="SourceCode"/>
       </w:pPr>
       <w:r>
@@ -1527,6 +1567,14 @@
     </w:p>
     <w:p>
       <w:pPr>
+        <w:pStyle w:val="BodyText"/>
+      </w:pPr>
+      <w:r>
+        <w:t xml:space="preserve">Salinity is reasonably consistent across all years. There is a notable drop in late 2017 (around Hurricane Irma timeline) which may be interesting to look at further. It should be noted that there are fewer observations from that time frame due to the inability to sample sites via boat until water were safe.</w:t>
+      </w:r>
+    </w:p>
+    <w:p>
+      <w:pPr>
         <w:pStyle w:val="SourceCode"/>
       </w:pPr>
       <w:r>
@@ -1731,6 +1779,14 @@
     </w:p>
     <w:p>
       <w:pPr>
+        <w:pStyle w:val="BodyText"/>
+      </w:pPr>
+      <w:r>
+        <w:t xml:space="preserve">Lastly, ammonia looks reasonably consistent as well across the years.</w:t>
+      </w:r>
+    </w:p>
+    <w:p>
+      <w:pPr>
         <w:pStyle w:val="SourceCode"/>
       </w:pPr>
       <w:r>
@@ -1935,6 +1991,14 @@
     </w:p>
     <w:p>
       <w:pPr>
+        <w:pStyle w:val="BodyText"/>
+      </w:pPr>
+      <w:r>
+        <w:t xml:space="preserve">Next let’s overlay some geom_smooth plots with jitter plots to see general trends. We will need the Month variable to be numeric to properly plot.</w:t>
+      </w:r>
+    </w:p>
+    <w:p>
+      <w:pPr>
         <w:pStyle w:val="SourceCode"/>
       </w:pPr>
       <w:r>
@@ -1996,6 +2060,14 @@
           <w:rStyle w:val="NormalTok"/>
         </w:rPr>
         <w:t xml:space="preserve">Month))</w:t>
+      </w:r>
+    </w:p>
+    <w:p>
+      <w:pPr>
+        <w:pStyle w:val="FirstParagraph"/>
+      </w:pPr>
+      <w:r>
+        <w:t xml:space="preserve">As expected, temperature appears fairly seasonal with cooler water temp in the winter and warmer in the summer months. It looks like 2016 was the warmest year, which is consistent with previous work and coral bleaching events in the Keys.</w:t>
       </w:r>
     </w:p>
     <w:p>
@@ -2283,6 +2355,14 @@
     </w:p>
     <w:p>
       <w:pPr>
+        <w:pStyle w:val="BodyText"/>
+      </w:pPr>
+      <w:r>
+        <w:t xml:space="preserve">Salinity shows a bit of swing occasionally, but seems to rest pretty consistently at approximately 35 ppt. Though a bit low in late 2017 and early 2018.</w:t>
+      </w:r>
+    </w:p>
+    <w:p>
+      <w:pPr>
         <w:pStyle w:val="SourceCode"/>
       </w:pPr>
       <w:r>
@@ -2566,6 +2646,14 @@
     </w:p>
     <w:p>
       <w:pPr>
+        <w:pStyle w:val="BodyText"/>
+      </w:pPr>
+      <w:r>
+        <w:t xml:space="preserve">Ammonia is pretty consistent across all years except 2017. 2017 spikes upward toward the end of the year which may be attributable to Hurricane Irma nutient influx however, it appears the spike begins earlier (July) while the hurricane was in September.</w:t>
+      </w:r>
+    </w:p>
+    <w:p>
+      <w:pPr>
         <w:pStyle w:val="SourceCode"/>
       </w:pPr>
       <w:r>
@@ -2849,6 +2937,14 @@
     </w:p>
     <w:p>
       <w:pPr>
+        <w:pStyle w:val="BodyText"/>
+      </w:pPr>
+      <w:r>
+        <w:t xml:space="preserve">LAstly, dissolved oxygen reamins consistent across the years. There is a curious bump in early 2016.</w:t>
+      </w:r>
+    </w:p>
+    <w:p>
+      <w:pPr>
         <w:pStyle w:val="SourceCode"/>
       </w:pPr>
       <w:r>
@@ -3132,6 +3228,22 @@
     </w:p>
     <w:p>
       <w:pPr>
+        <w:pStyle w:val="BodyText"/>
+      </w:pPr>
+      <w:r>
+        <w:t xml:space="preserve">For the last part of exploratory analysis, we will prepares some plots of the entire time scale covered in the study. This is to view seasonal fluctuation in each parameter, and search for Hurricane Irma impacts. To view, we must first take the average of each month data was recorded then plot the timescale agains the parameter.</w:t>
+      </w:r>
+    </w:p>
+    <w:p>
+      <w:pPr>
+        <w:pStyle w:val="BodyText"/>
+      </w:pPr>
+      <w:r>
+        <w:t xml:space="preserve">Temperature measures across the four years show a consistent seasonal fluctuation.</w:t>
+      </w:r>
+    </w:p>
+    <w:p>
+      <w:pPr>
         <w:pStyle w:val="SourceCode"/>
       </w:pPr>
       <w:r>
@@ -3336,6 +3448,18 @@
         <w:rPr>
           <w:rStyle w:val="NormalTok"/>
         </w:rPr>
+        <w:t xml:space="preserve">mean_water_temp_plot &lt;-</w:t>
+      </w:r>
+      <w:r>
+        <w:rPr>
+          <w:rStyle w:val="StringTok"/>
+        </w:rPr>
+        <w:t xml:space="preserve"> </w:t>
+      </w:r>
+      <w:r>
+        <w:rPr>
+          <w:rStyle w:val="NormalTok"/>
+        </w:rPr>
         <w:t xml:space="preserve">mean_water_temp </w:t>
       </w:r>
       <w:r>
@@ -3420,7 +3544,91 @@
         <w:rPr>
           <w:rStyle w:val="NormalTok"/>
         </w:rPr>
-        <w:t xml:space="preserve">()</w:t>
+        <w:t xml:space="preserve">() </w:t>
+      </w:r>
+      <w:r>
+        <w:rPr>
+          <w:rStyle w:val="OperatorTok"/>
+        </w:rPr>
+        <w:t xml:space="preserve">+</w:t>
+      </w:r>
+      <w:r>
+        <w:rPr>
+          <w:rStyle w:val="StringTok"/>
+        </w:rPr>
+        <w:t xml:space="preserve"> </w:t>
+      </w:r>
+      <w:r>
+        <w:rPr>
+          <w:rStyle w:val="KeywordTok"/>
+        </w:rPr>
+        <w:t xml:space="preserve">xlab</w:t>
+      </w:r>
+      <w:r>
+        <w:rPr>
+          <w:rStyle w:val="NormalTok"/>
+        </w:rPr>
+        <w:t xml:space="preserve">(</w:t>
+      </w:r>
+      <w:r>
+        <w:rPr>
+          <w:rStyle w:val="StringTok"/>
+        </w:rPr>
+        <w:t xml:space="preserve">"Year"</w:t>
+      </w:r>
+      <w:r>
+        <w:rPr>
+          <w:rStyle w:val="NormalTok"/>
+        </w:rPr>
+        <w:t xml:space="preserve">) </w:t>
+      </w:r>
+      <w:r>
+        <w:rPr>
+          <w:rStyle w:val="OperatorTok"/>
+        </w:rPr>
+        <w:t xml:space="preserve">+</w:t>
+      </w:r>
+      <w:r>
+        <w:rPr>
+          <w:rStyle w:val="StringTok"/>
+        </w:rPr>
+        <w:t xml:space="preserve"> </w:t>
+      </w:r>
+      <w:r>
+        <w:rPr>
+          <w:rStyle w:val="KeywordTok"/>
+        </w:rPr>
+        <w:t xml:space="preserve">ylab</w:t>
+      </w:r>
+      <w:r>
+        <w:rPr>
+          <w:rStyle w:val="NormalTok"/>
+        </w:rPr>
+        <w:t xml:space="preserve">(</w:t>
+      </w:r>
+      <w:r>
+        <w:rPr>
+          <w:rStyle w:val="StringTok"/>
+        </w:rPr>
+        <w:t xml:space="preserve">"Water Temperature (C)"</w:t>
+      </w:r>
+      <w:r>
+        <w:rPr>
+          <w:rStyle w:val="NormalTok"/>
+        </w:rPr>
+        <w:t xml:space="preserve">)</w:t>
+      </w:r>
+      <w:r>
+        <w:br/>
+      </w:r>
+      <w:r>
+        <w:br/>
+      </w:r>
+      <w:r>
+        <w:rPr>
+          <w:rStyle w:val="NormalTok"/>
+        </w:rPr>
+        <w:t xml:space="preserve">mean_water_temp_plot</w:t>
       </w:r>
     </w:p>
     <w:p>
@@ -3483,6 +3691,14 @@
     </w:p>
     <w:p>
       <w:pPr>
+        <w:pStyle w:val="BodyText"/>
+      </w:pPr>
+      <w:r>
+        <w:t xml:space="preserve">Salinity shows moderate seasonality likely strongly influenced by bayside sites. There is a distinct drop in salinity around Hurricane Irma timeframe which may be attributable to the large-scale mixing of brackish and salt water, as well as intense rainfall during and after the storm event. Caution should be taken still with the reduced observations from that time frame.</w:t>
+      </w:r>
+    </w:p>
+    <w:p>
+      <w:pPr>
         <w:pStyle w:val="SourceCode"/>
       </w:pPr>
       <w:r>
@@ -3681,6 +3897,18 @@
         <w:rPr>
           <w:rStyle w:val="NormalTok"/>
         </w:rPr>
+        <w:t xml:space="preserve">mean_salinity_plot &lt;-</w:t>
+      </w:r>
+      <w:r>
+        <w:rPr>
+          <w:rStyle w:val="StringTok"/>
+        </w:rPr>
+        <w:t xml:space="preserve"> </w:t>
+      </w:r>
+      <w:r>
+        <w:rPr>
+          <w:rStyle w:val="NormalTok"/>
+        </w:rPr>
         <w:t xml:space="preserve">mean_salinity </w:t>
       </w:r>
       <w:r>
@@ -3765,7 +3993,91 @@
         <w:rPr>
           <w:rStyle w:val="NormalTok"/>
         </w:rPr>
-        <w:t xml:space="preserve">()</w:t>
+        <w:t xml:space="preserve">() </w:t>
+      </w:r>
+      <w:r>
+        <w:rPr>
+          <w:rStyle w:val="OperatorTok"/>
+        </w:rPr>
+        <w:t xml:space="preserve">+</w:t>
+      </w:r>
+      <w:r>
+        <w:rPr>
+          <w:rStyle w:val="StringTok"/>
+        </w:rPr>
+        <w:t xml:space="preserve"> </w:t>
+      </w:r>
+      <w:r>
+        <w:rPr>
+          <w:rStyle w:val="KeywordTok"/>
+        </w:rPr>
+        <w:t xml:space="preserve">xlab</w:t>
+      </w:r>
+      <w:r>
+        <w:rPr>
+          <w:rStyle w:val="NormalTok"/>
+        </w:rPr>
+        <w:t xml:space="preserve">(</w:t>
+      </w:r>
+      <w:r>
+        <w:rPr>
+          <w:rStyle w:val="StringTok"/>
+        </w:rPr>
+        <w:t xml:space="preserve">"Year"</w:t>
+      </w:r>
+      <w:r>
+        <w:rPr>
+          <w:rStyle w:val="NormalTok"/>
+        </w:rPr>
+        <w:t xml:space="preserve">) </w:t>
+      </w:r>
+      <w:r>
+        <w:rPr>
+          <w:rStyle w:val="OperatorTok"/>
+        </w:rPr>
+        <w:t xml:space="preserve">+</w:t>
+      </w:r>
+      <w:r>
+        <w:rPr>
+          <w:rStyle w:val="StringTok"/>
+        </w:rPr>
+        <w:t xml:space="preserve"> </w:t>
+      </w:r>
+      <w:r>
+        <w:rPr>
+          <w:rStyle w:val="KeywordTok"/>
+        </w:rPr>
+        <w:t xml:space="preserve">ylab</w:t>
+      </w:r>
+      <w:r>
+        <w:rPr>
+          <w:rStyle w:val="NormalTok"/>
+        </w:rPr>
+        <w:t xml:space="preserve">(</w:t>
+      </w:r>
+      <w:r>
+        <w:rPr>
+          <w:rStyle w:val="StringTok"/>
+        </w:rPr>
+        <w:t xml:space="preserve">"Salinity (ppt)"</w:t>
+      </w:r>
+      <w:r>
+        <w:rPr>
+          <w:rStyle w:val="NormalTok"/>
+        </w:rPr>
+        <w:t xml:space="preserve">)</w:t>
+      </w:r>
+      <w:r>
+        <w:br/>
+      </w:r>
+      <w:r>
+        <w:br/>
+      </w:r>
+      <w:r>
+        <w:rPr>
+          <w:rStyle w:val="NormalTok"/>
+        </w:rPr>
+        <w:t xml:space="preserve">mean_salinity_plot</w:t>
       </w:r>
     </w:p>
     <w:p>
@@ -3800,6 +4112,1488 @@
                   </pic:nvPicPr>
                   <pic:blipFill>
                     <a:blip r:embed="rId30"/>
+                    <a:stretch>
+                      <a:fillRect/>
+                    </a:stretch>
+                  </pic:blipFill>
+                  <pic:spPr bwMode="auto">
+                    <a:xfrm>
+                      <a:off x="0" y="0"/>
+                      <a:ext cx="4620126" cy="3696101"/>
+                    </a:xfrm>
+                    <a:prstGeom prst="rect">
+                      <a:avLst/>
+                    </a:prstGeom>
+                    <a:noFill/>
+                    <a:ln w="9525">
+                      <a:noFill/>
+                      <a:headEnd/>
+                      <a:tailEnd/>
+                    </a:ln>
+                  </pic:spPr>
+                </pic:pic>
+              </a:graphicData>
+            </a:graphic>
+          </wp:inline>
+        </w:drawing>
+      </w:r>
+    </w:p>
+    <w:p>
+      <w:pPr>
+        <w:pStyle w:val="BodyText"/>
+      </w:pPr>
+      <w:r>
+        <w:t xml:space="preserve">Ammonia remains fairly low on average with the exception of a major spike in late 2017. This spike is very likely a result of hurricane-induced nutrient influx during the storm and afterwards.</w:t>
+      </w:r>
+    </w:p>
+    <w:p>
+      <w:pPr>
+        <w:pStyle w:val="SourceCode"/>
+      </w:pPr>
+      <w:r>
+        <w:rPr>
+          <w:rStyle w:val="NormalTok"/>
+        </w:rPr>
+        <w:t xml:space="preserve">mean_ammonia &lt;-</w:t>
+      </w:r>
+      <w:r>
+        <w:rPr>
+          <w:rStyle w:val="StringTok"/>
+        </w:rPr>
+        <w:t xml:space="preserve"> </w:t>
+      </w:r>
+      <w:r>
+        <w:rPr>
+          <w:rStyle w:val="KeywordTok"/>
+        </w:rPr>
+        <w:t xml:space="preserve">aggregate</w:t>
+      </w:r>
+      <w:r>
+        <w:rPr>
+          <w:rStyle w:val="NormalTok"/>
+        </w:rPr>
+        <w:t xml:space="preserve">(ammonia </w:t>
+      </w:r>
+      <w:r>
+        <w:rPr>
+          <w:rStyle w:val="OperatorTok"/>
+        </w:rPr>
+        <w:t xml:space="preserve">~</w:t>
+      </w:r>
+      <w:r>
+        <w:rPr>
+          <w:rStyle w:val="StringTok"/>
+        </w:rPr>
+        <w:t xml:space="preserve"> </w:t>
+      </w:r>
+      <w:r>
+        <w:rPr>
+          <w:rStyle w:val="NormalTok"/>
+        </w:rPr>
+        <w:t xml:space="preserve">Month </w:t>
+      </w:r>
+      <w:r>
+        <w:rPr>
+          <w:rStyle w:val="OperatorTok"/>
+        </w:rPr>
+        <w:t xml:space="preserve">+</w:t>
+      </w:r>
+      <w:r>
+        <w:rPr>
+          <w:rStyle w:val="StringTok"/>
+        </w:rPr>
+        <w:t xml:space="preserve"> </w:t>
+      </w:r>
+      <w:r>
+        <w:rPr>
+          <w:rStyle w:val="NormalTok"/>
+        </w:rPr>
+        <w:t xml:space="preserve">Year, WQ_clean_data, mean) </w:t>
+      </w:r>
+      <w:r>
+        <w:br/>
+      </w:r>
+      <w:r>
+        <w:br/>
+      </w:r>
+      <w:r>
+        <w:rPr>
+          <w:rStyle w:val="NormalTok"/>
+        </w:rPr>
+        <w:t xml:space="preserve">mean_ammonia</w:t>
+      </w:r>
+      <w:r>
+        <w:rPr>
+          <w:rStyle w:val="OperatorTok"/>
+        </w:rPr>
+        <w:t xml:space="preserve">$</w:t>
+      </w:r>
+      <w:r>
+        <w:rPr>
+          <w:rStyle w:val="NormalTok"/>
+        </w:rPr>
+        <w:t xml:space="preserve">Date &lt;-</w:t>
+      </w:r>
+      <w:r>
+        <w:rPr>
+          <w:rStyle w:val="StringTok"/>
+        </w:rPr>
+        <w:t xml:space="preserve"> </w:t>
+      </w:r>
+      <w:r>
+        <w:rPr>
+          <w:rStyle w:val="KeywordTok"/>
+        </w:rPr>
+        <w:t xml:space="preserve">as.yearmon</w:t>
+      </w:r>
+      <w:r>
+        <w:rPr>
+          <w:rStyle w:val="NormalTok"/>
+        </w:rPr>
+        <w:t xml:space="preserve">(</w:t>
+      </w:r>
+      <w:r>
+        <w:rPr>
+          <w:rStyle w:val="KeywordTok"/>
+        </w:rPr>
+        <w:t xml:space="preserve">paste</w:t>
+      </w:r>
+      <w:r>
+        <w:rPr>
+          <w:rStyle w:val="NormalTok"/>
+        </w:rPr>
+        <w:t xml:space="preserve">(mean_ammonia</w:t>
+      </w:r>
+      <w:r>
+        <w:rPr>
+          <w:rStyle w:val="OperatorTok"/>
+        </w:rPr>
+        <w:t xml:space="preserve">$</w:t>
+      </w:r>
+      <w:r>
+        <w:rPr>
+          <w:rStyle w:val="NormalTok"/>
+        </w:rPr>
+        <w:t xml:space="preserve">Month, mean_ammonia</w:t>
+      </w:r>
+      <w:r>
+        <w:rPr>
+          <w:rStyle w:val="OperatorTok"/>
+        </w:rPr>
+        <w:t xml:space="preserve">$</w:t>
+      </w:r>
+      <w:r>
+        <w:rPr>
+          <w:rStyle w:val="NormalTok"/>
+        </w:rPr>
+        <w:t xml:space="preserve">Year, </w:t>
+      </w:r>
+      <w:r>
+        <w:rPr>
+          <w:rStyle w:val="DataTypeTok"/>
+        </w:rPr>
+        <w:t xml:space="preserve">sep =</w:t>
+      </w:r>
+      <w:r>
+        <w:rPr>
+          <w:rStyle w:val="NormalTok"/>
+        </w:rPr>
+        <w:t xml:space="preserve"> </w:t>
+      </w:r>
+      <w:r>
+        <w:rPr>
+          <w:rStyle w:val="StringTok"/>
+        </w:rPr>
+        <w:t xml:space="preserve">"."</w:t>
+      </w:r>
+      <w:r>
+        <w:rPr>
+          <w:rStyle w:val="NormalTok"/>
+        </w:rPr>
+        <w:t xml:space="preserve">), </w:t>
+      </w:r>
+      <w:r>
+        <w:rPr>
+          <w:rStyle w:val="DataTypeTok"/>
+        </w:rPr>
+        <w:t xml:space="preserve">format =</w:t>
+      </w:r>
+      <w:r>
+        <w:rPr>
+          <w:rStyle w:val="NormalTok"/>
+        </w:rPr>
+        <w:t xml:space="preserve"> </w:t>
+      </w:r>
+      <w:r>
+        <w:rPr>
+          <w:rStyle w:val="StringTok"/>
+        </w:rPr>
+        <w:t xml:space="preserve">"%m.%Y"</w:t>
+      </w:r>
+      <w:r>
+        <w:rPr>
+          <w:rStyle w:val="NormalTok"/>
+        </w:rPr>
+        <w:t xml:space="preserve">)</w:t>
+      </w:r>
+      <w:r>
+        <w:br/>
+      </w:r>
+      <w:r>
+        <w:br/>
+      </w:r>
+      <w:r>
+        <w:rPr>
+          <w:rStyle w:val="NormalTok"/>
+        </w:rPr>
+        <w:t xml:space="preserve">mean_ammonia_plot &lt;-</w:t>
+      </w:r>
+      <w:r>
+        <w:rPr>
+          <w:rStyle w:val="StringTok"/>
+        </w:rPr>
+        <w:t xml:space="preserve"> </w:t>
+      </w:r>
+      <w:r>
+        <w:rPr>
+          <w:rStyle w:val="NormalTok"/>
+        </w:rPr>
+        <w:t xml:space="preserve">mean_ammonia </w:t>
+      </w:r>
+      <w:r>
+        <w:rPr>
+          <w:rStyle w:val="OperatorTok"/>
+        </w:rPr>
+        <w:t xml:space="preserve">%&gt;%</w:t>
+      </w:r>
+      <w:r>
+        <w:rPr>
+          <w:rStyle w:val="StringTok"/>
+        </w:rPr>
+        <w:t xml:space="preserve"> </w:t>
+      </w:r>
+      <w:r>
+        <w:rPr>
+          <w:rStyle w:val="KeywordTok"/>
+        </w:rPr>
+        <w:t xml:space="preserve">ggplot</w:t>
+      </w:r>
+      <w:r>
+        <w:rPr>
+          <w:rStyle w:val="NormalTok"/>
+        </w:rPr>
+        <w:t xml:space="preserve">(</w:t>
+      </w:r>
+      <w:r>
+        <w:rPr>
+          <w:rStyle w:val="KeywordTok"/>
+        </w:rPr>
+        <w:t xml:space="preserve">aes</w:t>
+      </w:r>
+      <w:r>
+        <w:rPr>
+          <w:rStyle w:val="NormalTok"/>
+        </w:rPr>
+        <w:t xml:space="preserve">(</w:t>
+      </w:r>
+      <w:r>
+        <w:rPr>
+          <w:rStyle w:val="DataTypeTok"/>
+        </w:rPr>
+        <w:t xml:space="preserve">x =</w:t>
+      </w:r>
+      <w:r>
+        <w:rPr>
+          <w:rStyle w:val="NormalTok"/>
+        </w:rPr>
+        <w:t xml:space="preserve"> Date, </w:t>
+      </w:r>
+      <w:r>
+        <w:rPr>
+          <w:rStyle w:val="DataTypeTok"/>
+        </w:rPr>
+        <w:t xml:space="preserve">y =</w:t>
+      </w:r>
+      <w:r>
+        <w:rPr>
+          <w:rStyle w:val="NormalTok"/>
+        </w:rPr>
+        <w:t xml:space="preserve"> ammonia)) </w:t>
+      </w:r>
+      <w:r>
+        <w:rPr>
+          <w:rStyle w:val="OperatorTok"/>
+        </w:rPr>
+        <w:t xml:space="preserve">+</w:t>
+      </w:r>
+      <w:r>
+        <w:rPr>
+          <w:rStyle w:val="StringTok"/>
+        </w:rPr>
+        <w:t xml:space="preserve"> </w:t>
+      </w:r>
+      <w:r>
+        <w:rPr>
+          <w:rStyle w:val="KeywordTok"/>
+        </w:rPr>
+        <w:t xml:space="preserve">geom_line</w:t>
+      </w:r>
+      <w:r>
+        <w:rPr>
+          <w:rStyle w:val="NormalTok"/>
+        </w:rPr>
+        <w:t xml:space="preserve">() </w:t>
+      </w:r>
+      <w:r>
+        <w:rPr>
+          <w:rStyle w:val="OperatorTok"/>
+        </w:rPr>
+        <w:t xml:space="preserve">+</w:t>
+      </w:r>
+      <w:r>
+        <w:rPr>
+          <w:rStyle w:val="StringTok"/>
+        </w:rPr>
+        <w:t xml:space="preserve"> </w:t>
+      </w:r>
+      <w:r>
+        <w:rPr>
+          <w:rStyle w:val="KeywordTok"/>
+        </w:rPr>
+        <w:t xml:space="preserve">xlab</w:t>
+      </w:r>
+      <w:r>
+        <w:rPr>
+          <w:rStyle w:val="NormalTok"/>
+        </w:rPr>
+        <w:t xml:space="preserve">(</w:t>
+      </w:r>
+      <w:r>
+        <w:rPr>
+          <w:rStyle w:val="StringTok"/>
+        </w:rPr>
+        <w:t xml:space="preserve">"Year"</w:t>
+      </w:r>
+      <w:r>
+        <w:rPr>
+          <w:rStyle w:val="NormalTok"/>
+        </w:rPr>
+        <w:t xml:space="preserve">) </w:t>
+      </w:r>
+      <w:r>
+        <w:rPr>
+          <w:rStyle w:val="OperatorTok"/>
+        </w:rPr>
+        <w:t xml:space="preserve">+</w:t>
+      </w:r>
+      <w:r>
+        <w:rPr>
+          <w:rStyle w:val="StringTok"/>
+        </w:rPr>
+        <w:t xml:space="preserve"> </w:t>
+      </w:r>
+      <w:r>
+        <w:rPr>
+          <w:rStyle w:val="KeywordTok"/>
+        </w:rPr>
+        <w:t xml:space="preserve">ylab</w:t>
+      </w:r>
+      <w:r>
+        <w:rPr>
+          <w:rStyle w:val="NormalTok"/>
+        </w:rPr>
+        <w:t xml:space="preserve">(</w:t>
+      </w:r>
+      <w:r>
+        <w:rPr>
+          <w:rStyle w:val="StringTok"/>
+        </w:rPr>
+        <w:t xml:space="preserve">"Ammonia (mg/L)"</w:t>
+      </w:r>
+      <w:r>
+        <w:rPr>
+          <w:rStyle w:val="NormalTok"/>
+        </w:rPr>
+        <w:t xml:space="preserve">)</w:t>
+      </w:r>
+      <w:r>
+        <w:br/>
+      </w:r>
+      <w:r>
+        <w:br/>
+      </w:r>
+      <w:r>
+        <w:rPr>
+          <w:rStyle w:val="NormalTok"/>
+        </w:rPr>
+        <w:t xml:space="preserve">mean_ammonia_plot</w:t>
+      </w:r>
+    </w:p>
+    <w:p>
+      <w:pPr>
+        <w:pStyle w:val="SourceCode"/>
+      </w:pPr>
+      <w:r>
+        <w:rPr>
+          <w:rStyle w:val="VerbatimChar"/>
+        </w:rPr>
+        <w:t xml:space="preserve">## Don't know how to automatically pick scale for object of type yearmon. Defaulting to continuous.</w:t>
+      </w:r>
+    </w:p>
+    <w:p>
+      <w:pPr>
+        <w:pStyle w:val="FirstParagraph"/>
+      </w:pPr>
+      <w:r>
+        <w:drawing>
+          <wp:inline>
+            <wp:extent cx="4620126" cy="3696101"/>
+            <wp:effectExtent b="0" l="0" r="0" t="0"/>
+            <wp:docPr descr="" title="" id="1" name="Picture"/>
+            <a:graphic>
+              <a:graphicData uri="http://schemas.openxmlformats.org/drawingml/2006/picture">
+                <pic:pic>
+                  <pic:nvPicPr>
+                    <pic:cNvPr descr="Exploratory_Data_Analysis_Seasonal_files/figure-docx/unnamed-chunk-16-1.png" id="0" name="Picture"/>
+                    <pic:cNvPicPr>
+                      <a:picLocks noChangeArrowheads="1" noChangeAspect="1"/>
+                    </pic:cNvPicPr>
+                  </pic:nvPicPr>
+                  <pic:blipFill>
+                    <a:blip r:embed="rId31"/>
+                    <a:stretch>
+                      <a:fillRect/>
+                    </a:stretch>
+                  </pic:blipFill>
+                  <pic:spPr bwMode="auto">
+                    <a:xfrm>
+                      <a:off x="0" y="0"/>
+                      <a:ext cx="4620126" cy="3696101"/>
+                    </a:xfrm>
+                    <a:prstGeom prst="rect">
+                      <a:avLst/>
+                    </a:prstGeom>
+                    <a:noFill/>
+                    <a:ln w="9525">
+                      <a:noFill/>
+                      <a:headEnd/>
+                      <a:tailEnd/>
+                    </a:ln>
+                  </pic:spPr>
+                </pic:pic>
+              </a:graphicData>
+            </a:graphic>
+          </wp:inline>
+        </w:drawing>
+      </w:r>
+    </w:p>
+    <w:p>
+      <w:pPr>
+        <w:pStyle w:val="BodyText"/>
+      </w:pPr>
+      <w:r>
+        <w:t xml:space="preserve">Dissolved oxygen shows a relatively seasonal trend with the addition of a sharp plunge in concentration in late September 2017. It is probable this is an additional effect of Hurricane Irma damage.</w:t>
+      </w:r>
+    </w:p>
+    <w:p>
+      <w:pPr>
+        <w:pStyle w:val="SourceCode"/>
+      </w:pPr>
+      <w:r>
+        <w:rPr>
+          <w:rStyle w:val="NormalTok"/>
+        </w:rPr>
+        <w:t xml:space="preserve">mean_dissolved_oxygen &lt;-</w:t>
+      </w:r>
+      <w:r>
+        <w:rPr>
+          <w:rStyle w:val="StringTok"/>
+        </w:rPr>
+        <w:t xml:space="preserve"> </w:t>
+      </w:r>
+      <w:r>
+        <w:rPr>
+          <w:rStyle w:val="KeywordTok"/>
+        </w:rPr>
+        <w:t xml:space="preserve">aggregate</w:t>
+      </w:r>
+      <w:r>
+        <w:rPr>
+          <w:rStyle w:val="NormalTok"/>
+        </w:rPr>
+        <w:t xml:space="preserve">(dissolved_oxygen </w:t>
+      </w:r>
+      <w:r>
+        <w:rPr>
+          <w:rStyle w:val="OperatorTok"/>
+        </w:rPr>
+        <w:t xml:space="preserve">~</w:t>
+      </w:r>
+      <w:r>
+        <w:rPr>
+          <w:rStyle w:val="StringTok"/>
+        </w:rPr>
+        <w:t xml:space="preserve"> </w:t>
+      </w:r>
+      <w:r>
+        <w:rPr>
+          <w:rStyle w:val="NormalTok"/>
+        </w:rPr>
+        <w:t xml:space="preserve">Month </w:t>
+      </w:r>
+      <w:r>
+        <w:rPr>
+          <w:rStyle w:val="OperatorTok"/>
+        </w:rPr>
+        <w:t xml:space="preserve">+</w:t>
+      </w:r>
+      <w:r>
+        <w:rPr>
+          <w:rStyle w:val="StringTok"/>
+        </w:rPr>
+        <w:t xml:space="preserve"> </w:t>
+      </w:r>
+      <w:r>
+        <w:rPr>
+          <w:rStyle w:val="NormalTok"/>
+        </w:rPr>
+        <w:t xml:space="preserve">Year, WQ_clean_data, mean) </w:t>
+      </w:r>
+      <w:r>
+        <w:br/>
+      </w:r>
+      <w:r>
+        <w:br/>
+      </w:r>
+      <w:r>
+        <w:rPr>
+          <w:rStyle w:val="NormalTok"/>
+        </w:rPr>
+        <w:t xml:space="preserve">mean_dissolved_oxygen</w:t>
+      </w:r>
+      <w:r>
+        <w:rPr>
+          <w:rStyle w:val="OperatorTok"/>
+        </w:rPr>
+        <w:t xml:space="preserve">$</w:t>
+      </w:r>
+      <w:r>
+        <w:rPr>
+          <w:rStyle w:val="NormalTok"/>
+        </w:rPr>
+        <w:t xml:space="preserve">Date &lt;-</w:t>
+      </w:r>
+      <w:r>
+        <w:rPr>
+          <w:rStyle w:val="StringTok"/>
+        </w:rPr>
+        <w:t xml:space="preserve"> </w:t>
+      </w:r>
+      <w:r>
+        <w:rPr>
+          <w:rStyle w:val="KeywordTok"/>
+        </w:rPr>
+        <w:t xml:space="preserve">as.yearmon</w:t>
+      </w:r>
+      <w:r>
+        <w:rPr>
+          <w:rStyle w:val="NormalTok"/>
+        </w:rPr>
+        <w:t xml:space="preserve">(</w:t>
+      </w:r>
+      <w:r>
+        <w:rPr>
+          <w:rStyle w:val="KeywordTok"/>
+        </w:rPr>
+        <w:t xml:space="preserve">paste</w:t>
+      </w:r>
+      <w:r>
+        <w:rPr>
+          <w:rStyle w:val="NormalTok"/>
+        </w:rPr>
+        <w:t xml:space="preserve">(mean_dissolved_oxygen</w:t>
+      </w:r>
+      <w:r>
+        <w:rPr>
+          <w:rStyle w:val="OperatorTok"/>
+        </w:rPr>
+        <w:t xml:space="preserve">$</w:t>
+      </w:r>
+      <w:r>
+        <w:rPr>
+          <w:rStyle w:val="NormalTok"/>
+        </w:rPr>
+        <w:t xml:space="preserve">Month, mean_dissolved_oxygen</w:t>
+      </w:r>
+      <w:r>
+        <w:rPr>
+          <w:rStyle w:val="OperatorTok"/>
+        </w:rPr>
+        <w:t xml:space="preserve">$</w:t>
+      </w:r>
+      <w:r>
+        <w:rPr>
+          <w:rStyle w:val="NormalTok"/>
+        </w:rPr>
+        <w:t xml:space="preserve">Year, </w:t>
+      </w:r>
+      <w:r>
+        <w:rPr>
+          <w:rStyle w:val="DataTypeTok"/>
+        </w:rPr>
+        <w:t xml:space="preserve">sep =</w:t>
+      </w:r>
+      <w:r>
+        <w:rPr>
+          <w:rStyle w:val="NormalTok"/>
+        </w:rPr>
+        <w:t xml:space="preserve"> </w:t>
+      </w:r>
+      <w:r>
+        <w:rPr>
+          <w:rStyle w:val="StringTok"/>
+        </w:rPr>
+        <w:t xml:space="preserve">"."</w:t>
+      </w:r>
+      <w:r>
+        <w:rPr>
+          <w:rStyle w:val="NormalTok"/>
+        </w:rPr>
+        <w:t xml:space="preserve">), </w:t>
+      </w:r>
+      <w:r>
+        <w:rPr>
+          <w:rStyle w:val="DataTypeTok"/>
+        </w:rPr>
+        <w:t xml:space="preserve">format =</w:t>
+      </w:r>
+      <w:r>
+        <w:rPr>
+          <w:rStyle w:val="NormalTok"/>
+        </w:rPr>
+        <w:t xml:space="preserve"> </w:t>
+      </w:r>
+      <w:r>
+        <w:rPr>
+          <w:rStyle w:val="StringTok"/>
+        </w:rPr>
+        <w:t xml:space="preserve">"%m.%Y"</w:t>
+      </w:r>
+      <w:r>
+        <w:rPr>
+          <w:rStyle w:val="NormalTok"/>
+        </w:rPr>
+        <w:t xml:space="preserve">)</w:t>
+      </w:r>
+      <w:r>
+        <w:br/>
+      </w:r>
+      <w:r>
+        <w:br/>
+      </w:r>
+      <w:r>
+        <w:rPr>
+          <w:rStyle w:val="NormalTok"/>
+        </w:rPr>
+        <w:t xml:space="preserve">mean_dissolved_oxygen_plot &lt;-</w:t>
+      </w:r>
+      <w:r>
+        <w:rPr>
+          <w:rStyle w:val="StringTok"/>
+        </w:rPr>
+        <w:t xml:space="preserve"> </w:t>
+      </w:r>
+      <w:r>
+        <w:rPr>
+          <w:rStyle w:val="NormalTok"/>
+        </w:rPr>
+        <w:t xml:space="preserve">mean_dissolved_oxygen </w:t>
+      </w:r>
+      <w:r>
+        <w:rPr>
+          <w:rStyle w:val="OperatorTok"/>
+        </w:rPr>
+        <w:t xml:space="preserve">%&gt;%</w:t>
+      </w:r>
+      <w:r>
+        <w:rPr>
+          <w:rStyle w:val="StringTok"/>
+        </w:rPr>
+        <w:t xml:space="preserve"> </w:t>
+      </w:r>
+      <w:r>
+        <w:rPr>
+          <w:rStyle w:val="KeywordTok"/>
+        </w:rPr>
+        <w:t xml:space="preserve">ggplot</w:t>
+      </w:r>
+      <w:r>
+        <w:rPr>
+          <w:rStyle w:val="NormalTok"/>
+        </w:rPr>
+        <w:t xml:space="preserve">(</w:t>
+      </w:r>
+      <w:r>
+        <w:rPr>
+          <w:rStyle w:val="KeywordTok"/>
+        </w:rPr>
+        <w:t xml:space="preserve">aes</w:t>
+      </w:r>
+      <w:r>
+        <w:rPr>
+          <w:rStyle w:val="NormalTok"/>
+        </w:rPr>
+        <w:t xml:space="preserve">(</w:t>
+      </w:r>
+      <w:r>
+        <w:rPr>
+          <w:rStyle w:val="DataTypeTok"/>
+        </w:rPr>
+        <w:t xml:space="preserve">x =</w:t>
+      </w:r>
+      <w:r>
+        <w:rPr>
+          <w:rStyle w:val="NormalTok"/>
+        </w:rPr>
+        <w:t xml:space="preserve"> Date, </w:t>
+      </w:r>
+      <w:r>
+        <w:rPr>
+          <w:rStyle w:val="DataTypeTok"/>
+        </w:rPr>
+        <w:t xml:space="preserve">y =</w:t>
+      </w:r>
+      <w:r>
+        <w:rPr>
+          <w:rStyle w:val="NormalTok"/>
+        </w:rPr>
+        <w:t xml:space="preserve"> dissolved_oxygen)) </w:t>
+      </w:r>
+      <w:r>
+        <w:rPr>
+          <w:rStyle w:val="OperatorTok"/>
+        </w:rPr>
+        <w:t xml:space="preserve">+</w:t>
+      </w:r>
+      <w:r>
+        <w:rPr>
+          <w:rStyle w:val="StringTok"/>
+        </w:rPr>
+        <w:t xml:space="preserve"> </w:t>
+      </w:r>
+      <w:r>
+        <w:rPr>
+          <w:rStyle w:val="KeywordTok"/>
+        </w:rPr>
+        <w:t xml:space="preserve">geom_line</w:t>
+      </w:r>
+      <w:r>
+        <w:rPr>
+          <w:rStyle w:val="NormalTok"/>
+        </w:rPr>
+        <w:t xml:space="preserve">() </w:t>
+      </w:r>
+      <w:r>
+        <w:rPr>
+          <w:rStyle w:val="OperatorTok"/>
+        </w:rPr>
+        <w:t xml:space="preserve">+</w:t>
+      </w:r>
+      <w:r>
+        <w:rPr>
+          <w:rStyle w:val="StringTok"/>
+        </w:rPr>
+        <w:t xml:space="preserve"> </w:t>
+      </w:r>
+      <w:r>
+        <w:rPr>
+          <w:rStyle w:val="KeywordTok"/>
+        </w:rPr>
+        <w:t xml:space="preserve">xlab</w:t>
+      </w:r>
+      <w:r>
+        <w:rPr>
+          <w:rStyle w:val="NormalTok"/>
+        </w:rPr>
+        <w:t xml:space="preserve">(</w:t>
+      </w:r>
+      <w:r>
+        <w:rPr>
+          <w:rStyle w:val="StringTok"/>
+        </w:rPr>
+        <w:t xml:space="preserve">"Year"</w:t>
+      </w:r>
+      <w:r>
+        <w:rPr>
+          <w:rStyle w:val="NormalTok"/>
+        </w:rPr>
+        <w:t xml:space="preserve">) </w:t>
+      </w:r>
+      <w:r>
+        <w:rPr>
+          <w:rStyle w:val="OperatorTok"/>
+        </w:rPr>
+        <w:t xml:space="preserve">+</w:t>
+      </w:r>
+      <w:r>
+        <w:rPr>
+          <w:rStyle w:val="StringTok"/>
+        </w:rPr>
+        <w:t xml:space="preserve"> </w:t>
+      </w:r>
+      <w:r>
+        <w:rPr>
+          <w:rStyle w:val="KeywordTok"/>
+        </w:rPr>
+        <w:t xml:space="preserve">ylab</w:t>
+      </w:r>
+      <w:r>
+        <w:rPr>
+          <w:rStyle w:val="NormalTok"/>
+        </w:rPr>
+        <w:t xml:space="preserve">(</w:t>
+      </w:r>
+      <w:r>
+        <w:rPr>
+          <w:rStyle w:val="StringTok"/>
+        </w:rPr>
+        <w:t xml:space="preserve">"Dissolved Oxygen (mg/L)"</w:t>
+      </w:r>
+      <w:r>
+        <w:rPr>
+          <w:rStyle w:val="NormalTok"/>
+        </w:rPr>
+        <w:t xml:space="preserve">)</w:t>
+      </w:r>
+      <w:r>
+        <w:br/>
+      </w:r>
+      <w:r>
+        <w:br/>
+      </w:r>
+      <w:r>
+        <w:rPr>
+          <w:rStyle w:val="NormalTok"/>
+        </w:rPr>
+        <w:t xml:space="preserve">mean_dissolved_oxygen_plot</w:t>
+      </w:r>
+    </w:p>
+    <w:p>
+      <w:pPr>
+        <w:pStyle w:val="SourceCode"/>
+      </w:pPr>
+      <w:r>
+        <w:rPr>
+          <w:rStyle w:val="VerbatimChar"/>
+        </w:rPr>
+        <w:t xml:space="preserve">## Don't know how to automatically pick scale for object of type yearmon. Defaulting to continuous.</w:t>
+      </w:r>
+    </w:p>
+    <w:p>
+      <w:pPr>
+        <w:pStyle w:val="FirstParagraph"/>
+      </w:pPr>
+      <w:r>
+        <w:drawing>
+          <wp:inline>
+            <wp:extent cx="4620126" cy="3696101"/>
+            <wp:effectExtent b="0" l="0" r="0" t="0"/>
+            <wp:docPr descr="" title="" id="1" name="Picture"/>
+            <a:graphic>
+              <a:graphicData uri="http://schemas.openxmlformats.org/drawingml/2006/picture">
+                <pic:pic>
+                  <pic:nvPicPr>
+                    <pic:cNvPr descr="Exploratory_Data_Analysis_Seasonal_files/figure-docx/unnamed-chunk-17-1.png" id="0" name="Picture"/>
+                    <pic:cNvPicPr>
+                      <a:picLocks noChangeArrowheads="1" noChangeAspect="1"/>
+                    </pic:cNvPicPr>
+                  </pic:nvPicPr>
+                  <pic:blipFill>
+                    <a:blip r:embed="rId32"/>
+                    <a:stretch>
+                      <a:fillRect/>
+                    </a:stretch>
+                  </pic:blipFill>
+                  <pic:spPr bwMode="auto">
+                    <a:xfrm>
+                      <a:off x="0" y="0"/>
+                      <a:ext cx="4620126" cy="3696101"/>
+                    </a:xfrm>
+                    <a:prstGeom prst="rect">
+                      <a:avLst/>
+                    </a:prstGeom>
+                    <a:noFill/>
+                    <a:ln w="9525">
+                      <a:noFill/>
+                      <a:headEnd/>
+                      <a:tailEnd/>
+                    </a:ln>
+                  </pic:spPr>
+                </pic:pic>
+              </a:graphicData>
+            </a:graphic>
+          </wp:inline>
+        </w:drawing>
+      </w:r>
+    </w:p>
+    <w:p>
+      <w:pPr>
+        <w:pStyle w:val="BodyText"/>
+      </w:pPr>
+      <w:r>
+        <w:t xml:space="preserve">pH shows a standard range with no directly apparent seasonality. There is a visible dip in levels around the time of Hurrican Irma, however this drop does not appear to be distinctly different from previously measured levels of pH in the Keys (note 2016). It is interesting to see the general upward trend in pH which may possibly be attributable to ocean acidification. Though not part of our original questions, this may be an interesting analysis.</w:t>
+      </w:r>
+    </w:p>
+    <w:p>
+      <w:pPr>
+        <w:pStyle w:val="SourceCode"/>
+      </w:pPr>
+      <w:r>
+        <w:rPr>
+          <w:rStyle w:val="NormalTok"/>
+        </w:rPr>
+        <w:t xml:space="preserve">mean_ph &lt;-</w:t>
+      </w:r>
+      <w:r>
+        <w:rPr>
+          <w:rStyle w:val="StringTok"/>
+        </w:rPr>
+        <w:t xml:space="preserve"> </w:t>
+      </w:r>
+      <w:r>
+        <w:rPr>
+          <w:rStyle w:val="KeywordTok"/>
+        </w:rPr>
+        <w:t xml:space="preserve">aggregate</w:t>
+      </w:r>
+      <w:r>
+        <w:rPr>
+          <w:rStyle w:val="NormalTok"/>
+        </w:rPr>
+        <w:t xml:space="preserve">(ph </w:t>
+      </w:r>
+      <w:r>
+        <w:rPr>
+          <w:rStyle w:val="OperatorTok"/>
+        </w:rPr>
+        <w:t xml:space="preserve">~</w:t>
+      </w:r>
+      <w:r>
+        <w:rPr>
+          <w:rStyle w:val="StringTok"/>
+        </w:rPr>
+        <w:t xml:space="preserve"> </w:t>
+      </w:r>
+      <w:r>
+        <w:rPr>
+          <w:rStyle w:val="NormalTok"/>
+        </w:rPr>
+        <w:t xml:space="preserve">Month </w:t>
+      </w:r>
+      <w:r>
+        <w:rPr>
+          <w:rStyle w:val="OperatorTok"/>
+        </w:rPr>
+        <w:t xml:space="preserve">+</w:t>
+      </w:r>
+      <w:r>
+        <w:rPr>
+          <w:rStyle w:val="StringTok"/>
+        </w:rPr>
+        <w:t xml:space="preserve"> </w:t>
+      </w:r>
+      <w:r>
+        <w:rPr>
+          <w:rStyle w:val="NormalTok"/>
+        </w:rPr>
+        <w:t xml:space="preserve">Year, WQ_clean_data, mean) </w:t>
+      </w:r>
+      <w:r>
+        <w:br/>
+      </w:r>
+      <w:r>
+        <w:br/>
+      </w:r>
+      <w:r>
+        <w:rPr>
+          <w:rStyle w:val="NormalTok"/>
+        </w:rPr>
+        <w:t xml:space="preserve">mean_ph</w:t>
+      </w:r>
+      <w:r>
+        <w:rPr>
+          <w:rStyle w:val="OperatorTok"/>
+        </w:rPr>
+        <w:t xml:space="preserve">$</w:t>
+      </w:r>
+      <w:r>
+        <w:rPr>
+          <w:rStyle w:val="NormalTok"/>
+        </w:rPr>
+        <w:t xml:space="preserve">Date &lt;-</w:t>
+      </w:r>
+      <w:r>
+        <w:rPr>
+          <w:rStyle w:val="StringTok"/>
+        </w:rPr>
+        <w:t xml:space="preserve"> </w:t>
+      </w:r>
+      <w:r>
+        <w:rPr>
+          <w:rStyle w:val="KeywordTok"/>
+        </w:rPr>
+        <w:t xml:space="preserve">as.yearmon</w:t>
+      </w:r>
+      <w:r>
+        <w:rPr>
+          <w:rStyle w:val="NormalTok"/>
+        </w:rPr>
+        <w:t xml:space="preserve">(</w:t>
+      </w:r>
+      <w:r>
+        <w:rPr>
+          <w:rStyle w:val="KeywordTok"/>
+        </w:rPr>
+        <w:t xml:space="preserve">paste</w:t>
+      </w:r>
+      <w:r>
+        <w:rPr>
+          <w:rStyle w:val="NormalTok"/>
+        </w:rPr>
+        <w:t xml:space="preserve">(mean_ph</w:t>
+      </w:r>
+      <w:r>
+        <w:rPr>
+          <w:rStyle w:val="OperatorTok"/>
+        </w:rPr>
+        <w:t xml:space="preserve">$</w:t>
+      </w:r>
+      <w:r>
+        <w:rPr>
+          <w:rStyle w:val="NormalTok"/>
+        </w:rPr>
+        <w:t xml:space="preserve">Month, mean_ph</w:t>
+      </w:r>
+      <w:r>
+        <w:rPr>
+          <w:rStyle w:val="OperatorTok"/>
+        </w:rPr>
+        <w:t xml:space="preserve">$</w:t>
+      </w:r>
+      <w:r>
+        <w:rPr>
+          <w:rStyle w:val="NormalTok"/>
+        </w:rPr>
+        <w:t xml:space="preserve">Year, </w:t>
+      </w:r>
+      <w:r>
+        <w:rPr>
+          <w:rStyle w:val="DataTypeTok"/>
+        </w:rPr>
+        <w:t xml:space="preserve">sep =</w:t>
+      </w:r>
+      <w:r>
+        <w:rPr>
+          <w:rStyle w:val="NormalTok"/>
+        </w:rPr>
+        <w:t xml:space="preserve"> </w:t>
+      </w:r>
+      <w:r>
+        <w:rPr>
+          <w:rStyle w:val="StringTok"/>
+        </w:rPr>
+        <w:t xml:space="preserve">"."</w:t>
+      </w:r>
+      <w:r>
+        <w:rPr>
+          <w:rStyle w:val="NormalTok"/>
+        </w:rPr>
+        <w:t xml:space="preserve">), </w:t>
+      </w:r>
+      <w:r>
+        <w:rPr>
+          <w:rStyle w:val="DataTypeTok"/>
+        </w:rPr>
+        <w:t xml:space="preserve">format =</w:t>
+      </w:r>
+      <w:r>
+        <w:rPr>
+          <w:rStyle w:val="NormalTok"/>
+        </w:rPr>
+        <w:t xml:space="preserve"> </w:t>
+      </w:r>
+      <w:r>
+        <w:rPr>
+          <w:rStyle w:val="StringTok"/>
+        </w:rPr>
+        <w:t xml:space="preserve">"%m.%Y"</w:t>
+      </w:r>
+      <w:r>
+        <w:rPr>
+          <w:rStyle w:val="NormalTok"/>
+        </w:rPr>
+        <w:t xml:space="preserve">)</w:t>
+      </w:r>
+      <w:r>
+        <w:br/>
+      </w:r>
+      <w:r>
+        <w:br/>
+      </w:r>
+      <w:r>
+        <w:rPr>
+          <w:rStyle w:val="NormalTok"/>
+        </w:rPr>
+        <w:t xml:space="preserve">mean_ph_plot &lt;-</w:t>
+      </w:r>
+      <w:r>
+        <w:rPr>
+          <w:rStyle w:val="StringTok"/>
+        </w:rPr>
+        <w:t xml:space="preserve"> </w:t>
+      </w:r>
+      <w:r>
+        <w:rPr>
+          <w:rStyle w:val="NormalTok"/>
+        </w:rPr>
+        <w:t xml:space="preserve">mean_ph </w:t>
+      </w:r>
+      <w:r>
+        <w:rPr>
+          <w:rStyle w:val="OperatorTok"/>
+        </w:rPr>
+        <w:t xml:space="preserve">%&gt;%</w:t>
+      </w:r>
+      <w:r>
+        <w:rPr>
+          <w:rStyle w:val="StringTok"/>
+        </w:rPr>
+        <w:t xml:space="preserve"> </w:t>
+      </w:r>
+      <w:r>
+        <w:rPr>
+          <w:rStyle w:val="KeywordTok"/>
+        </w:rPr>
+        <w:t xml:space="preserve">ggplot</w:t>
+      </w:r>
+      <w:r>
+        <w:rPr>
+          <w:rStyle w:val="NormalTok"/>
+        </w:rPr>
+        <w:t xml:space="preserve">(</w:t>
+      </w:r>
+      <w:r>
+        <w:rPr>
+          <w:rStyle w:val="KeywordTok"/>
+        </w:rPr>
+        <w:t xml:space="preserve">aes</w:t>
+      </w:r>
+      <w:r>
+        <w:rPr>
+          <w:rStyle w:val="NormalTok"/>
+        </w:rPr>
+        <w:t xml:space="preserve">(</w:t>
+      </w:r>
+      <w:r>
+        <w:rPr>
+          <w:rStyle w:val="DataTypeTok"/>
+        </w:rPr>
+        <w:t xml:space="preserve">x =</w:t>
+      </w:r>
+      <w:r>
+        <w:rPr>
+          <w:rStyle w:val="NormalTok"/>
+        </w:rPr>
+        <w:t xml:space="preserve"> Date, </w:t>
+      </w:r>
+      <w:r>
+        <w:rPr>
+          <w:rStyle w:val="DataTypeTok"/>
+        </w:rPr>
+        <w:t xml:space="preserve">y =</w:t>
+      </w:r>
+      <w:r>
+        <w:rPr>
+          <w:rStyle w:val="NormalTok"/>
+        </w:rPr>
+        <w:t xml:space="preserve"> ph)) </w:t>
+      </w:r>
+      <w:r>
+        <w:rPr>
+          <w:rStyle w:val="OperatorTok"/>
+        </w:rPr>
+        <w:t xml:space="preserve">+</w:t>
+      </w:r>
+      <w:r>
+        <w:rPr>
+          <w:rStyle w:val="StringTok"/>
+        </w:rPr>
+        <w:t xml:space="preserve"> </w:t>
+      </w:r>
+      <w:r>
+        <w:rPr>
+          <w:rStyle w:val="KeywordTok"/>
+        </w:rPr>
+        <w:t xml:space="preserve">geom_line</w:t>
+      </w:r>
+      <w:r>
+        <w:rPr>
+          <w:rStyle w:val="NormalTok"/>
+        </w:rPr>
+        <w:t xml:space="preserve">() </w:t>
+      </w:r>
+      <w:r>
+        <w:rPr>
+          <w:rStyle w:val="OperatorTok"/>
+        </w:rPr>
+        <w:t xml:space="preserve">+</w:t>
+      </w:r>
+      <w:r>
+        <w:rPr>
+          <w:rStyle w:val="StringTok"/>
+        </w:rPr>
+        <w:t xml:space="preserve"> </w:t>
+      </w:r>
+      <w:r>
+        <w:rPr>
+          <w:rStyle w:val="KeywordTok"/>
+        </w:rPr>
+        <w:t xml:space="preserve">xlab</w:t>
+      </w:r>
+      <w:r>
+        <w:rPr>
+          <w:rStyle w:val="NormalTok"/>
+        </w:rPr>
+        <w:t xml:space="preserve">(</w:t>
+      </w:r>
+      <w:r>
+        <w:rPr>
+          <w:rStyle w:val="StringTok"/>
+        </w:rPr>
+        <w:t xml:space="preserve">"Year"</w:t>
+      </w:r>
+      <w:r>
+        <w:rPr>
+          <w:rStyle w:val="NormalTok"/>
+        </w:rPr>
+        <w:t xml:space="preserve">) </w:t>
+      </w:r>
+      <w:r>
+        <w:rPr>
+          <w:rStyle w:val="OperatorTok"/>
+        </w:rPr>
+        <w:t xml:space="preserve">+</w:t>
+      </w:r>
+      <w:r>
+        <w:rPr>
+          <w:rStyle w:val="StringTok"/>
+        </w:rPr>
+        <w:t xml:space="preserve"> </w:t>
+      </w:r>
+      <w:r>
+        <w:rPr>
+          <w:rStyle w:val="KeywordTok"/>
+        </w:rPr>
+        <w:t xml:space="preserve">ylab</w:t>
+      </w:r>
+      <w:r>
+        <w:rPr>
+          <w:rStyle w:val="NormalTok"/>
+        </w:rPr>
+        <w:t xml:space="preserve">(</w:t>
+      </w:r>
+      <w:r>
+        <w:rPr>
+          <w:rStyle w:val="StringTok"/>
+        </w:rPr>
+        <w:t xml:space="preserve">"pH"</w:t>
+      </w:r>
+      <w:r>
+        <w:rPr>
+          <w:rStyle w:val="NormalTok"/>
+        </w:rPr>
+        <w:t xml:space="preserve">)</w:t>
+      </w:r>
+      <w:r>
+        <w:br/>
+      </w:r>
+      <w:r>
+        <w:br/>
+      </w:r>
+      <w:r>
+        <w:rPr>
+          <w:rStyle w:val="NormalTok"/>
+        </w:rPr>
+        <w:t xml:space="preserve">mean_ph_plot</w:t>
+      </w:r>
+    </w:p>
+    <w:p>
+      <w:pPr>
+        <w:pStyle w:val="SourceCode"/>
+      </w:pPr>
+      <w:r>
+        <w:rPr>
+          <w:rStyle w:val="VerbatimChar"/>
+        </w:rPr>
+        <w:t xml:space="preserve">## Don't know how to automatically pick scale for object of type yearmon. Defaulting to continuous.</w:t>
+      </w:r>
+    </w:p>
+    <w:p>
+      <w:pPr>
+        <w:pStyle w:val="FirstParagraph"/>
+      </w:pPr>
+      <w:r>
+        <w:drawing>
+          <wp:inline>
+            <wp:extent cx="4620126" cy="3696101"/>
+            <wp:effectExtent b="0" l="0" r="0" t="0"/>
+            <wp:docPr descr="" title="" id="1" name="Picture"/>
+            <a:graphic>
+              <a:graphicData uri="http://schemas.openxmlformats.org/drawingml/2006/picture">
+                <pic:pic>
+                  <pic:nvPicPr>
+                    <pic:cNvPr descr="Exploratory_Data_Analysis_Seasonal_files/figure-docx/unnamed-chunk-18-1.png" id="0" name="Picture"/>
+                    <pic:cNvPicPr>
+                      <a:picLocks noChangeArrowheads="1" noChangeAspect="1"/>
+                    </pic:cNvPicPr>
+                  </pic:nvPicPr>
+                  <pic:blipFill>
+                    <a:blip r:embed="rId33"/>
+                    <a:stretch>
+                      <a:fillRect/>
+                    </a:stretch>
+                  </pic:blipFill>
+                  <pic:spPr bwMode="auto">
+                    <a:xfrm>
+                      <a:off x="0" y="0"/>
+                      <a:ext cx="4620126" cy="3696101"/>
+                    </a:xfrm>
+                    <a:prstGeom prst="rect">
+                      <a:avLst/>
+                    </a:prstGeom>
+                    <a:noFill/>
+                    <a:ln w="9525">
+                      <a:noFill/>
+                      <a:headEnd/>
+                      <a:tailEnd/>
+                    </a:ln>
+                  </pic:spPr>
+                </pic:pic>
+              </a:graphicData>
+            </a:graphic>
+          </wp:inline>
+        </w:drawing>
+      </w:r>
+    </w:p>
+    <w:p>
+      <w:pPr>
+        <w:pStyle w:val="SourceCode"/>
+      </w:pPr>
+      <w:r>
+        <w:rPr>
+          <w:rStyle w:val="KeywordTok"/>
+        </w:rPr>
+        <w:t xml:space="preserve">grid.arrange</w:t>
+      </w:r>
+      <w:r>
+        <w:rPr>
+          <w:rStyle w:val="NormalTok"/>
+        </w:rPr>
+        <w:t xml:space="preserve">(mean_ammonia_plot, mean_ph_plot, mean_salinity_plot, mean_dissolved_oxygen_plot, mean_water_temp_plot, </w:t>
+      </w:r>
+      <w:r>
+        <w:rPr>
+          <w:rStyle w:val="DataTypeTok"/>
+        </w:rPr>
+        <w:t xml:space="preserve">nrow =</w:t>
+      </w:r>
+      <w:r>
+        <w:rPr>
+          <w:rStyle w:val="NormalTok"/>
+        </w:rPr>
+        <w:t xml:space="preserve"> </w:t>
+      </w:r>
+      <w:r>
+        <w:rPr>
+          <w:rStyle w:val="DecValTok"/>
+        </w:rPr>
+        <w:t xml:space="preserve">2</w:t>
+      </w:r>
+      <w:r>
+        <w:rPr>
+          <w:rStyle w:val="NormalTok"/>
+        </w:rPr>
+        <w:t xml:space="preserve">)</w:t>
+      </w:r>
+    </w:p>
+    <w:p>
+      <w:pPr>
+        <w:pStyle w:val="SourceCode"/>
+      </w:pPr>
+      <w:r>
+        <w:rPr>
+          <w:rStyle w:val="VerbatimChar"/>
+        </w:rPr>
+        <w:t xml:space="preserve">## Don't know how to automatically pick scale for object of type yearmon. Defaulting to continuous.</w:t>
+      </w:r>
+      <w:r>
+        <w:br/>
+      </w:r>
+      <w:r>
+        <w:rPr>
+          <w:rStyle w:val="VerbatimChar"/>
+        </w:rPr>
+        <w:t xml:space="preserve">## Don't know how to automatically pick scale for object of type yearmon. Defaulting to continuous.</w:t>
+      </w:r>
+      <w:r>
+        <w:br/>
+      </w:r>
+      <w:r>
+        <w:rPr>
+          <w:rStyle w:val="VerbatimChar"/>
+        </w:rPr>
+        <w:t xml:space="preserve">## Don't know how to automatically pick scale for object of type yearmon. Defaulting to continuous.</w:t>
+      </w:r>
+      <w:r>
+        <w:br/>
+      </w:r>
+      <w:r>
+        <w:rPr>
+          <w:rStyle w:val="VerbatimChar"/>
+        </w:rPr>
+        <w:t xml:space="preserve">## Don't know how to automatically pick scale for object of type yearmon. Defaulting to continuous.</w:t>
+      </w:r>
+      <w:r>
+        <w:br/>
+      </w:r>
+      <w:r>
+        <w:rPr>
+          <w:rStyle w:val="VerbatimChar"/>
+        </w:rPr>
+        <w:t xml:space="preserve">## Don't know how to automatically pick scale for object of type yearmon. Defaulting to continuous.</w:t>
+      </w:r>
+    </w:p>
+    <w:p>
+      <w:pPr>
+        <w:pStyle w:val="FirstParagraph"/>
+      </w:pPr>
+      <w:r>
+        <w:drawing>
+          <wp:inline>
+            <wp:extent cx="4620126" cy="3696101"/>
+            <wp:effectExtent b="0" l="0" r="0" t="0"/>
+            <wp:docPr descr="" title="" id="1" name="Picture"/>
+            <a:graphic>
+              <a:graphicData uri="http://schemas.openxmlformats.org/drawingml/2006/picture">
+                <pic:pic>
+                  <pic:nvPicPr>
+                    <pic:cNvPr descr="Exploratory_Data_Analysis_Seasonal_files/figure-docx/unnamed-chunk-19-1.png" id="0" name="Picture"/>
+                    <pic:cNvPicPr>
+                      <a:picLocks noChangeArrowheads="1" noChangeAspect="1"/>
+                    </pic:cNvPicPr>
+                  </pic:nvPicPr>
+                  <pic:blipFill>
+                    <a:blip r:embed="rId34"/>
                     <a:stretch>
                       <a:fillRect/>
                     </a:stretch>

</xml_diff>